<commit_message>
Updated app.py (fixed bug name changed to full_name). Recreated lesson.db, and added problem statement to project_outline docx file for easier understanding of project purpose.
</commit_message>
<xml_diff>
--- a/project_outline/AI Voice Lesson Scheduler.docx
+++ b/project_outline/AI Voice Lesson Scheduler.docx
@@ -67,6 +67,50 @@
       </w:r>
     </w:p>
     <w:p>
+      <w:pPr>
+        <w:rPr>
+          <w:b/>
+          <w:bCs/>
+        </w:rPr>
+      </w:pPr>
+      <w:r>
+        <w:rPr>
+          <w:b/>
+          <w:bCs/>
+        </w:rPr>
+        <w:t>Problem Statement:</w:t>
+      </w:r>
+    </w:p>
+    <w:p>
+      <w:r>
+        <w:t>The manual scheduling of</w:t>
+      </w:r>
+      <w:r>
+        <w:t xml:space="preserve"> one-on-one</w:t>
+      </w:r>
+      <w:r>
+        <w:t xml:space="preserve"> lessons between students and teachers is time-consuming and prone to conflicts. Teachers struggle to manage student preferences, enforce lesson limits, track missed lessons, and reschedule</w:t>
+      </w:r>
+      <w:r>
+        <w:t xml:space="preserve"> make-ups all at the same time</w:t>
+      </w:r>
+      <w:r>
+        <w:t>.</w:t>
+      </w:r>
+      <w:r>
+        <w:t xml:space="preserve"> Moreover, my survey has found that teachers and spend more of their time dealing with administrative issues, especially scheduling, than actually helping or teaching students.</w:t>
+      </w:r>
+      <w:r>
+        <w:t xml:space="preserve"> An automated solution that integrates with Google Calendar and provides AI-driven scheduling suggestions would simplify this process, ensuring flexibility for both conservatory and private students while reducing administrative burden</w:t>
+      </w:r>
+      <w:r>
+        <w:t>s</w:t>
+      </w:r>
+      <w:r>
+        <w:t>.</w:t>
+      </w:r>
+    </w:p>
+    <w:p>
       <w:r>
         <w:pict w14:anchorId="5D17BDC6">
           <v:rect id="_x0000_i1025" style="width:0;height:1.5pt" o:hralign="center" o:hrstd="t" o:hr="t" fillcolor="#a0a0a0" stroked="f"/>
@@ -340,6 +384,7 @@
           <w:b/>
           <w:bCs/>
         </w:rPr>
+        <w:lastRenderedPageBreak/>
         <w:t>Weekly</w:t>
       </w:r>
     </w:p>
@@ -427,7 +472,6 @@
         </w:numPr>
       </w:pPr>
       <w:r>
-        <w:lastRenderedPageBreak/>
         <w:t>The AI considers each student’s preferred time slots and prioritizes earlier submissions (first-come, first-served).</w:t>
       </w:r>
     </w:p>
@@ -711,6 +755,7 @@
         </w:numPr>
       </w:pPr>
       <w:r>
+        <w:lastRenderedPageBreak/>
         <w:t xml:space="preserve">If the lesson is marked as missed (by either party), the system logs this as a </w:t>
       </w:r>
       <w:r>
@@ -769,7 +814,6 @@
         </w:numPr>
       </w:pPr>
       <w:r>
-        <w:lastRenderedPageBreak/>
         <w:t>If there’s a conflict (e.g., one party says “Yes” and the other says “No”), the system flags the lesson and notifies both the student and teacher to resolve the issue.</w:t>
       </w:r>
     </w:p>
@@ -1101,6 +1145,7 @@
         </w:numPr>
       </w:pPr>
       <w:r>
+        <w:lastRenderedPageBreak/>
         <w:t>The system processes the submission in real-time and suggests lesson times based on availability and student preferences, giving priority to students who submit first.</w:t>
       </w:r>
     </w:p>
@@ -1170,7 +1215,6 @@
         </w:numPr>
       </w:pPr>
       <w:r>
-        <w:lastRenderedPageBreak/>
         <w:t xml:space="preserve">Once finalized, the lesson times are added to both the teacher’s and students’ </w:t>
       </w:r>
       <w:r>
@@ -1467,7 +1511,15 @@
         <w:t>Could be used for anytime of one-on-one lesson types</w:t>
       </w:r>
       <w:r>
-        <w:t>: Specifically Voice Lessons for now.</w:t>
+        <w:t xml:space="preserve">: </w:t>
+      </w:r>
+      <w:proofErr w:type="gramStart"/>
+      <w:r>
+        <w:t>Specifically</w:t>
+      </w:r>
+      <w:proofErr w:type="gramEnd"/>
+      <w:r>
+        <w:t xml:space="preserve"> Voice Lessons for now.</w:t>
       </w:r>
     </w:p>
     <w:p/>
@@ -1481,6 +1533,7 @@
         <w:rPr>
           <w:u w:val="single"/>
         </w:rPr>
+        <w:lastRenderedPageBreak/>
         <w:t>10/11/2024</w:t>
       </w:r>
     </w:p>
@@ -1574,7 +1627,6 @@
         </w:numPr>
       </w:pPr>
       <w:r>
-        <w:lastRenderedPageBreak/>
         <w:t xml:space="preserve">Develop the </w:t>
       </w:r>
       <w:r>
@@ -4430,7 +4482,6 @@
   <w:style w:type="character" w:default="1" w:styleId="DefaultParagraphFont">
     <w:name w:val="Default Paragraph Font"/>
     <w:uiPriority w:val="1"/>
-    <w:semiHidden/>
     <w:unhideWhenUsed/>
   </w:style>
   <w:style w:type="table" w:default="1" w:styleId="TableNormal">

</xml_diff>

<commit_message>
Implemented Teacher view and finalization interface with DB integration.
</commit_message>
<xml_diff>
--- a/project_outline/AI Voice Lesson Scheduler.docx
+++ b/project_outline/AI Voice Lesson Scheduler.docx
@@ -1692,6 +1692,87 @@
           <w:u w:val="single"/>
         </w:rPr>
         <w:t>10/15/2024</w:t>
+      </w:r>
+    </w:p>
+    <w:p>
+      <w:pPr>
+        <w:rPr>
+          <w:b/>
+          <w:bCs/>
+        </w:rPr>
+      </w:pPr>
+      <w:r>
+        <w:rPr>
+          <w:b/>
+          <w:bCs/>
+        </w:rPr>
+        <w:t>Next Steps for Implementation:</w:t>
+      </w:r>
+    </w:p>
+    <w:p>
+      <w:pPr>
+        <w:numPr>
+          <w:ilvl w:val="0"/>
+          <w:numId w:val="17"/>
+        </w:numPr>
+      </w:pPr>
+      <w:r>
+        <w:t>Implement Teacher Finalization Feature</w:t>
+      </w:r>
+    </w:p>
+    <w:p>
+      <w:pPr>
+        <w:numPr>
+          <w:ilvl w:val="0"/>
+          <w:numId w:val="17"/>
+        </w:numPr>
+      </w:pPr>
+      <w:r>
+        <w:t>Develop AI-Driven Scheduling Suggestions</w:t>
+      </w:r>
+    </w:p>
+    <w:p>
+      <w:pPr>
+        <w:numPr>
+          <w:ilvl w:val="0"/>
+          <w:numId w:val="17"/>
+        </w:numPr>
+      </w:pPr>
+      <w:r>
+        <w:t>Google Calendar Integration</w:t>
+      </w:r>
+    </w:p>
+    <w:p>
+      <w:pPr>
+        <w:numPr>
+          <w:ilvl w:val="0"/>
+          <w:numId w:val="17"/>
+        </w:numPr>
+      </w:pPr>
+      <w:r>
+        <w:t>Cancellation System with Optional Messaging</w:t>
+      </w:r>
+    </w:p>
+    <w:p>
+      <w:pPr>
+        <w:numPr>
+          <w:ilvl w:val="0"/>
+          <w:numId w:val="17"/>
+        </w:numPr>
+      </w:pPr>
+      <w:r>
+        <w:t>Missed Lesson Tracking and Post-Lesson Notifications</w:t>
+      </w:r>
+    </w:p>
+    <w:p>
+      <w:pPr>
+        <w:numPr>
+          <w:ilvl w:val="0"/>
+          <w:numId w:val="17"/>
+        </w:numPr>
+      </w:pPr>
+      <w:r>
+        <w:t>Post-Confirmation Error Handling</w:t>
       </w:r>
     </w:p>
     <w:p>
@@ -4027,6 +4108,119 @@
         <w:rFonts w:ascii="Wingdings" w:hAnsi="Wingdings" w:hint="default"/>
         <w:sz w:val="20"/>
       </w:rPr>
+    </w:lvl>
+  </w:abstractNum>
+  <w:abstractNum w:abstractNumId="16" w15:restartNumberingAfterBreak="0">
+    <w:nsid w:val="7EF424D3"/>
+    <w:multiLevelType w:val="multilevel"/>
+    <w:tmpl w:val="EB525E64"/>
+    <w:lvl w:ilvl="0">
+      <w:start w:val="1"/>
+      <w:numFmt w:val="decimal"/>
+      <w:lvlText w:val="%1."/>
+      <w:lvlJc w:val="left"/>
+      <w:pPr>
+        <w:tabs>
+          <w:tab w:val="num" w:pos="720"/>
+        </w:tabs>
+        <w:ind w:left="720" w:hanging="360"/>
+      </w:pPr>
+    </w:lvl>
+    <w:lvl w:ilvl="1" w:tentative="1">
+      <w:start w:val="1"/>
+      <w:numFmt w:val="decimal"/>
+      <w:lvlText w:val="%2."/>
+      <w:lvlJc w:val="left"/>
+      <w:pPr>
+        <w:tabs>
+          <w:tab w:val="num" w:pos="1440"/>
+        </w:tabs>
+        <w:ind w:left="1440" w:hanging="360"/>
+      </w:pPr>
+    </w:lvl>
+    <w:lvl w:ilvl="2" w:tentative="1">
+      <w:start w:val="1"/>
+      <w:numFmt w:val="decimal"/>
+      <w:lvlText w:val="%3."/>
+      <w:lvlJc w:val="left"/>
+      <w:pPr>
+        <w:tabs>
+          <w:tab w:val="num" w:pos="2160"/>
+        </w:tabs>
+        <w:ind w:left="2160" w:hanging="360"/>
+      </w:pPr>
+    </w:lvl>
+    <w:lvl w:ilvl="3" w:tentative="1">
+      <w:start w:val="1"/>
+      <w:numFmt w:val="decimal"/>
+      <w:lvlText w:val="%4."/>
+      <w:lvlJc w:val="left"/>
+      <w:pPr>
+        <w:tabs>
+          <w:tab w:val="num" w:pos="2880"/>
+        </w:tabs>
+        <w:ind w:left="2880" w:hanging="360"/>
+      </w:pPr>
+    </w:lvl>
+    <w:lvl w:ilvl="4" w:tentative="1">
+      <w:start w:val="1"/>
+      <w:numFmt w:val="decimal"/>
+      <w:lvlText w:val="%5."/>
+      <w:lvlJc w:val="left"/>
+      <w:pPr>
+        <w:tabs>
+          <w:tab w:val="num" w:pos="3600"/>
+        </w:tabs>
+        <w:ind w:left="3600" w:hanging="360"/>
+      </w:pPr>
+    </w:lvl>
+    <w:lvl w:ilvl="5" w:tentative="1">
+      <w:start w:val="1"/>
+      <w:numFmt w:val="decimal"/>
+      <w:lvlText w:val="%6."/>
+      <w:lvlJc w:val="left"/>
+      <w:pPr>
+        <w:tabs>
+          <w:tab w:val="num" w:pos="4320"/>
+        </w:tabs>
+        <w:ind w:left="4320" w:hanging="360"/>
+      </w:pPr>
+    </w:lvl>
+    <w:lvl w:ilvl="6" w:tentative="1">
+      <w:start w:val="1"/>
+      <w:numFmt w:val="decimal"/>
+      <w:lvlText w:val="%7."/>
+      <w:lvlJc w:val="left"/>
+      <w:pPr>
+        <w:tabs>
+          <w:tab w:val="num" w:pos="5040"/>
+        </w:tabs>
+        <w:ind w:left="5040" w:hanging="360"/>
+      </w:pPr>
+    </w:lvl>
+    <w:lvl w:ilvl="7" w:tentative="1">
+      <w:start w:val="1"/>
+      <w:numFmt w:val="decimal"/>
+      <w:lvlText w:val="%8."/>
+      <w:lvlJc w:val="left"/>
+      <w:pPr>
+        <w:tabs>
+          <w:tab w:val="num" w:pos="5760"/>
+        </w:tabs>
+        <w:ind w:left="5760" w:hanging="360"/>
+      </w:pPr>
+    </w:lvl>
+    <w:lvl w:ilvl="8" w:tentative="1">
+      <w:start w:val="1"/>
+      <w:numFmt w:val="decimal"/>
+      <w:lvlText w:val="%9."/>
+      <w:lvlJc w:val="left"/>
+      <w:pPr>
+        <w:tabs>
+          <w:tab w:val="num" w:pos="6480"/>
+        </w:tabs>
+        <w:ind w:left="6480" w:hanging="360"/>
+      </w:pPr>
     </w:lvl>
   </w:abstractNum>
   <w:num w:numId="1" w16cid:durableId="306469795">
@@ -4076,6 +4270,9 @@
   </w:num>
   <w:num w:numId="16" w16cid:durableId="1356543792">
     <w:abstractNumId w:val="11"/>
+  </w:num>
+  <w:num w:numId="17" w16cid:durableId="1088384750">
+    <w:abstractNumId w:val="16"/>
   </w:num>
 </w:numbering>
 </file>

</xml_diff>